<commit_message>
01142024: Millennium Assesment update - return properties
</commit_message>
<xml_diff>
--- a/TS_millennium/Report.docx
+++ b/TS_millennium/Report.docx
@@ -233,10 +233,10 @@
           <w:noProof/>
         </w:rPr>
         <w:drawing>
-          <wp:inline distT="0" distB="0" distL="0" distR="0" wp14:anchorId="4DFC995C" wp14:editId="184CF94F">
+          <wp:inline distT="0" distB="0" distL="0" distR="0" wp14:anchorId="608401B9" wp14:editId="709B3167">
             <wp:extent cx="5731510" cy="1235075"/>
-            <wp:effectExtent l="0" t="0" r="2540" b="3175"/>
-            <wp:docPr id="83662260" name="Picture 1"/>
+            <wp:effectExtent l="0" t="0" r="0" b="0"/>
+            <wp:docPr id="892495211" name="Picture 1" descr="A blue sound wave with black text&#10;&#10;Description automatically generated"/>
             <wp:cNvGraphicFramePr>
               <a:graphicFrameLocks xmlns:a="http://schemas.openxmlformats.org/drawingml/2006/main" noChangeAspect="1"/>
             </wp:cNvGraphicFramePr>
@@ -244,7 +244,7 @@
               <a:graphicData uri="http://schemas.openxmlformats.org/drawingml/2006/picture">
                 <pic:pic xmlns:pic="http://schemas.openxmlformats.org/drawingml/2006/picture">
                   <pic:nvPicPr>
-                    <pic:cNvPr id="83662260" name=""/>
+                    <pic:cNvPr id="892495211" name="Picture 1" descr="A blue sound wave with black text&#10;&#10;Description automatically generated"/>
                     <pic:cNvPicPr/>
                   </pic:nvPicPr>
                   <pic:blipFill>
@@ -271,26 +271,253 @@
     </w:p>
     <w:p>
       <w:pPr>
+        <w:pStyle w:val="Subtitle"/>
+      </w:pPr>
+      <w:r>
         <w:rPr>
-          <w:color w:val="FF0000"/>
+          <w:noProof/>
         </w:rPr>
-      </w:pPr>
-      <w:r>
+        <w:drawing>
+          <wp:inline distT="0" distB="0" distL="0" distR="0" wp14:anchorId="4DFC995C" wp14:editId="184CF94F">
+            <wp:extent cx="5731510" cy="1235075"/>
+            <wp:effectExtent l="0" t="0" r="2540" b="3175"/>
+            <wp:docPr id="83662260" name="Picture 1"/>
+            <wp:cNvGraphicFramePr>
+              <a:graphicFrameLocks xmlns:a="http://schemas.openxmlformats.org/drawingml/2006/main" noChangeAspect="1"/>
+            </wp:cNvGraphicFramePr>
+            <a:graphic xmlns:a="http://schemas.openxmlformats.org/drawingml/2006/main">
+              <a:graphicData uri="http://schemas.openxmlformats.org/drawingml/2006/picture">
+                <pic:pic xmlns:pic="http://schemas.openxmlformats.org/drawingml/2006/picture">
+                  <pic:nvPicPr>
+                    <pic:cNvPr id="83662260" name=""/>
+                    <pic:cNvPicPr/>
+                  </pic:nvPicPr>
+                  <pic:blipFill>
+                    <a:blip r:embed="rId6"/>
+                    <a:stretch>
+                      <a:fillRect/>
+                    </a:stretch>
+                  </pic:blipFill>
+                  <pic:spPr>
+                    <a:xfrm>
+                      <a:off x="0" y="0"/>
+                      <a:ext cx="5731510" cy="1235075"/>
+                    </a:xfrm>
+                    <a:prstGeom prst="rect">
+                      <a:avLst/>
+                    </a:prstGeom>
+                  </pic:spPr>
+                </pic:pic>
+              </a:graphicData>
+            </a:graphic>
+          </wp:inline>
+        </w:drawing>
+      </w:r>
+    </w:p>
+    <w:p>
+      <w:pPr>
         <w:rPr>
-          <w:color w:val="FF0000"/>
+          <w:u w:val="single"/>
         </w:rPr>
-        <w:t xml:space="preserve">Need to test for </w:t>
-      </w:r>
-      <w:proofErr w:type="gramStart"/>
+      </w:pPr>
       <w:r>
         <w:rPr>
-          <w:color w:val="FF0000"/>
+          <w:u w:val="single"/>
         </w:rPr>
-        <w:t>stationary</w:t>
-      </w:r>
-      <w:proofErr w:type="gramEnd"/>
-    </w:p>
-    <w:p/>
+        <w:t>Return Properties</w:t>
+      </w:r>
+    </w:p>
+    <w:p>
+      <w:pPr>
+        <w:pStyle w:val="Subtitle"/>
+      </w:pPr>
+      <w:r>
+        <w:rPr>
+          <w:noProof/>
+        </w:rPr>
+        <w:drawing>
+          <wp:inline distT="0" distB="0" distL="0" distR="0" wp14:anchorId="73E4D640" wp14:editId="140970F7">
+            <wp:extent cx="2579555" cy="1858218"/>
+            <wp:effectExtent l="0" t="0" r="0" b="0"/>
+            <wp:docPr id="313378301" name="Picture 3"/>
+            <wp:cNvGraphicFramePr>
+              <a:graphicFrameLocks xmlns:a="http://schemas.openxmlformats.org/drawingml/2006/main" noChangeAspect="1"/>
+            </wp:cNvGraphicFramePr>
+            <a:graphic xmlns:a="http://schemas.openxmlformats.org/drawingml/2006/main">
+              <a:graphicData uri="http://schemas.openxmlformats.org/drawingml/2006/picture">
+                <pic:pic xmlns:pic="http://schemas.openxmlformats.org/drawingml/2006/picture">
+                  <pic:nvPicPr>
+                    <pic:cNvPr id="0" name="Picture 5"/>
+                    <pic:cNvPicPr>
+                      <a:picLocks noChangeAspect="1" noChangeArrowheads="1"/>
+                    </pic:cNvPicPr>
+                  </pic:nvPicPr>
+                  <pic:blipFill>
+                    <a:blip r:embed="rId7" cstate="print">
+                      <a:extLst>
+                        <a:ext uri="{28A0092B-C50C-407E-A947-70E740481C1C}">
+                          <a14:useLocalDpi xmlns:a14="http://schemas.microsoft.com/office/drawing/2010/main" val="0"/>
+                        </a:ext>
+                      </a:extLst>
+                    </a:blip>
+                    <a:srcRect/>
+                    <a:stretch>
+                      <a:fillRect/>
+                    </a:stretch>
+                  </pic:blipFill>
+                  <pic:spPr bwMode="auto">
+                    <a:xfrm>
+                      <a:off x="0" y="0"/>
+                      <a:ext cx="2647346" cy="1907052"/>
+                    </a:xfrm>
+                    <a:prstGeom prst="rect">
+                      <a:avLst/>
+                    </a:prstGeom>
+                    <a:noFill/>
+                    <a:ln>
+                      <a:noFill/>
+                    </a:ln>
+                  </pic:spPr>
+                </pic:pic>
+              </a:graphicData>
+            </a:graphic>
+          </wp:inline>
+        </w:drawing>
+      </w:r>
+      <w:r>
+        <w:t xml:space="preserve"> </w:t>
+      </w:r>
+      <w:r>
+        <w:rPr>
+          <w:noProof/>
+        </w:rPr>
+        <w:drawing>
+          <wp:inline distT="0" distB="0" distL="0" distR="0" wp14:anchorId="3D15944A" wp14:editId="5A3DE866">
+            <wp:extent cx="2559363" cy="1843671"/>
+            <wp:effectExtent l="0" t="0" r="0" b="0"/>
+            <wp:docPr id="309434209" name="Picture 4" descr="A graph with blue lines&#10;&#10;Description automatically generated"/>
+            <wp:cNvGraphicFramePr>
+              <a:graphicFrameLocks xmlns:a="http://schemas.openxmlformats.org/drawingml/2006/main" noChangeAspect="1"/>
+            </wp:cNvGraphicFramePr>
+            <a:graphic xmlns:a="http://schemas.openxmlformats.org/drawingml/2006/main">
+              <a:graphicData uri="http://schemas.openxmlformats.org/drawingml/2006/picture">
+                <pic:pic xmlns:pic="http://schemas.openxmlformats.org/drawingml/2006/picture">
+                  <pic:nvPicPr>
+                    <pic:cNvPr id="309434209" name="Picture 4" descr="A graph with blue lines&#10;&#10;Description automatically generated"/>
+                    <pic:cNvPicPr>
+                      <a:picLocks noChangeAspect="1" noChangeArrowheads="1"/>
+                    </pic:cNvPicPr>
+                  </pic:nvPicPr>
+                  <pic:blipFill>
+                    <a:blip r:embed="rId8" cstate="print">
+                      <a:extLst>
+                        <a:ext uri="{28A0092B-C50C-407E-A947-70E740481C1C}">
+                          <a14:useLocalDpi xmlns:a14="http://schemas.microsoft.com/office/drawing/2010/main" val="0"/>
+                        </a:ext>
+                      </a:extLst>
+                    </a:blip>
+                    <a:srcRect/>
+                    <a:stretch>
+                      <a:fillRect/>
+                    </a:stretch>
+                  </pic:blipFill>
+                  <pic:spPr bwMode="auto">
+                    <a:xfrm>
+                      <a:off x="0" y="0"/>
+                      <a:ext cx="2590960" cy="1866432"/>
+                    </a:xfrm>
+                    <a:prstGeom prst="rect">
+                      <a:avLst/>
+                    </a:prstGeom>
+                    <a:noFill/>
+                    <a:ln>
+                      <a:noFill/>
+                    </a:ln>
+                  </pic:spPr>
+                </pic:pic>
+              </a:graphicData>
+            </a:graphic>
+          </wp:inline>
+        </w:drawing>
+      </w:r>
+    </w:p>
+    <w:p>
+      <w:r>
+        <w:drawing>
+          <wp:inline distT="0" distB="0" distL="0" distR="0" wp14:anchorId="693E5105" wp14:editId="2280B898">
+            <wp:extent cx="2567940" cy="1719307"/>
+            <wp:effectExtent l="0" t="0" r="0" b="0"/>
+            <wp:docPr id="782938190" name="Picture 1"/>
+            <wp:cNvGraphicFramePr>
+              <a:graphicFrameLocks xmlns:a="http://schemas.openxmlformats.org/drawingml/2006/main" noChangeAspect="1"/>
+            </wp:cNvGraphicFramePr>
+            <a:graphic xmlns:a="http://schemas.openxmlformats.org/drawingml/2006/main">
+              <a:graphicData uri="http://schemas.openxmlformats.org/drawingml/2006/picture">
+                <pic:pic xmlns:pic="http://schemas.openxmlformats.org/drawingml/2006/picture">
+                  <pic:nvPicPr>
+                    <pic:cNvPr id="782938190" name=""/>
+                    <pic:cNvPicPr/>
+                  </pic:nvPicPr>
+                  <pic:blipFill>
+                    <a:blip r:embed="rId9"/>
+                    <a:stretch>
+                      <a:fillRect/>
+                    </a:stretch>
+                  </pic:blipFill>
+                  <pic:spPr>
+                    <a:xfrm>
+                      <a:off x="0" y="0"/>
+                      <a:ext cx="2578190" cy="1726169"/>
+                    </a:xfrm>
+                    <a:prstGeom prst="rect">
+                      <a:avLst/>
+                    </a:prstGeom>
+                  </pic:spPr>
+                </pic:pic>
+              </a:graphicData>
+            </a:graphic>
+          </wp:inline>
+        </w:drawing>
+      </w:r>
+    </w:p>
+    <w:p>
+      <w:pPr>
+        <w:pStyle w:val="ListParagraph"/>
+        <w:numPr>
+          <w:ilvl w:val="0"/>
+          <w:numId w:val="1"/>
+        </w:numPr>
+      </w:pPr>
+      <w:r>
+        <w:t xml:space="preserve">Ljung Box Test Statistic </w:t>
+      </w:r>
+      <w:r>
+        <w:t>rejects null hypothesis that return is white noise =&gt; scope of prediction</w:t>
+      </w:r>
+    </w:p>
+    <w:p>
+      <w:pPr>
+        <w:pStyle w:val="ListParagraph"/>
+        <w:numPr>
+          <w:ilvl w:val="0"/>
+          <w:numId w:val="1"/>
+        </w:numPr>
+      </w:pPr>
+      <w:r>
+        <w:t>From ACF and PACF plot, looks like AR(1) but explicit modeling below</w:t>
+      </w:r>
+    </w:p>
+    <w:p>
+      <w:r>
+        <w:lastRenderedPageBreak/>
+        <w:t>Thus, no serial correlation and hence the traditional ARMA models won’t help in predicting the series</w:t>
+      </w:r>
+    </w:p>
+    <w:p>
+      <w:pPr>
+        <w:pStyle w:val="Subtitle"/>
+      </w:pPr>
+    </w:p>
     <w:p>
       <w:pPr>
         <w:pStyle w:val="Subtitle"/>

</xml_diff>

<commit_message>
01/24/2024: Made some progress with Millennium TS assessment, working on Ridge regression over all the variables
</commit_message>
<xml_diff>
--- a/TS_millennium/Report.docx
+++ b/TS_millennium/Report.docx
@@ -336,7 +336,7 @@
           <w:noProof/>
         </w:rPr>
         <w:drawing>
-          <wp:inline distT="0" distB="0" distL="0" distR="0" wp14:anchorId="73E4D640" wp14:editId="140970F7">
+          <wp:inline distT="0" distB="0" distL="0" distR="0" wp14:anchorId="73E4D640" wp14:editId="2B927962">
             <wp:extent cx="2579555" cy="1858218"/>
             <wp:effectExtent l="0" t="0" r="0" b="0"/>
             <wp:docPr id="313378301" name="Picture 3"/>
@@ -392,7 +392,7 @@
           <w:noProof/>
         </w:rPr>
         <w:drawing>
-          <wp:inline distT="0" distB="0" distL="0" distR="0" wp14:anchorId="3D15944A" wp14:editId="5A3DE866">
+          <wp:inline distT="0" distB="0" distL="0" distR="0" wp14:anchorId="3D15944A" wp14:editId="5795DED5">
             <wp:extent cx="2559363" cy="1843671"/>
             <wp:effectExtent l="0" t="0" r="0" b="0"/>
             <wp:docPr id="309434209" name="Picture 4" descr="A graph with blue lines&#10;&#10;Description automatically generated"/>
@@ -504,12 +504,81 @@
         </w:numPr>
       </w:pPr>
       <w:r>
-        <w:t>From ACF and PACF plot, looks like AR(1) but explicit modeling below</w:t>
-      </w:r>
-    </w:p>
-    <w:p>
-      <w:r>
         <w:lastRenderedPageBreak/>
+        <w:t xml:space="preserve">From ACF and PACF plot, looks like </w:t>
+      </w:r>
+      <w:r>
+        <w:t>non-stationary as ACF decaying slowly or AR(1) with high persistence, check it explicitly below</w:t>
+      </w:r>
+    </w:p>
+    <w:p>
+      <w:pPr>
+        <w:ind w:left="360"/>
+      </w:pPr>
+      <w:r>
+        <w:drawing>
+          <wp:inline distT="0" distB="0" distL="0" distR="0" wp14:anchorId="7FBB3E20" wp14:editId="4D4B4949">
+            <wp:extent cx="5509737" cy="548688"/>
+            <wp:effectExtent l="0" t="0" r="0" b="3810"/>
+            <wp:docPr id="12288032" name="Picture 1"/>
+            <wp:cNvGraphicFramePr>
+              <a:graphicFrameLocks xmlns:a="http://schemas.openxmlformats.org/drawingml/2006/main" noChangeAspect="1"/>
+            </wp:cNvGraphicFramePr>
+            <a:graphic xmlns:a="http://schemas.openxmlformats.org/drawingml/2006/main">
+              <a:graphicData uri="http://schemas.openxmlformats.org/drawingml/2006/picture">
+                <pic:pic xmlns:pic="http://schemas.openxmlformats.org/drawingml/2006/picture">
+                  <pic:nvPicPr>
+                    <pic:cNvPr id="12288032" name=""/>
+                    <pic:cNvPicPr/>
+                  </pic:nvPicPr>
+                  <pic:blipFill>
+                    <a:blip r:embed="rId10"/>
+                    <a:stretch>
+                      <a:fillRect/>
+                    </a:stretch>
+                  </pic:blipFill>
+                  <pic:spPr>
+                    <a:xfrm>
+                      <a:off x="0" y="0"/>
+                      <a:ext cx="5509737" cy="548688"/>
+                    </a:xfrm>
+                    <a:prstGeom prst="rect">
+                      <a:avLst/>
+                    </a:prstGeom>
+                  </pic:spPr>
+                </pic:pic>
+              </a:graphicData>
+            </a:graphic>
+          </wp:inline>
+        </w:drawing>
+      </w:r>
+    </w:p>
+    <w:p>
+      <w:pPr>
+        <w:pStyle w:val="ListParagraph"/>
+        <w:numPr>
+          <w:ilvl w:val="0"/>
+          <w:numId w:val="1"/>
+        </w:numPr>
+      </w:pPr>
+      <w:r>
+        <w:t>Augmented Dicky Fuller test is rejected stating that the return series is non-stationary</w:t>
+      </w:r>
+    </w:p>
+    <w:p>
+      <w:pPr>
+        <w:pStyle w:val="ListParagraph"/>
+        <w:numPr>
+          <w:ilvl w:val="0"/>
+          <w:numId w:val="1"/>
+        </w:numPr>
+      </w:pPr>
+      <w:r>
+        <w:t xml:space="preserve"> </w:t>
+      </w:r>
+    </w:p>
+    <w:p>
+      <w:r>
         <w:t>Thus, no serial correlation and hence the traditional ARMA models won’t help in predicting the series</w:t>
       </w:r>
     </w:p>

</xml_diff>